<commit_message>
🍱 Update workshop fall 2021
</commit_message>
<xml_diff>
--- a/nyt_Tipp_Sheets/7 Data Stories_ Brainstorming Guide.docx
+++ b/nyt_Tipp_Sheets/7 Data Stories_ Brainstorming Guide.docx
@@ -4,18 +4,19 @@
   <w:body>
     <w:p>
       <w:pPr>
+        <w:pageBreakBefore w:val="0"/>
         <w:jc w:val="center"/>
         <w:rPr>
           <w:rFonts w:ascii="Alfa Slab One" w:cs="Alfa Slab One" w:eastAsia="Alfa Slab One" w:hAnsi="Alfa Slab One"/>
-          <w:sz w:val="48"/>
-          <w:szCs w:val="48"/>
+          <w:sz w:val="46"/>
+          <w:szCs w:val="46"/>
         </w:rPr>
       </w:pPr>
       <w:r>
         <w:rPr>
           <w:rFonts w:ascii="Alfa Slab One" w:cs="Alfa Slab One" w:eastAsia="Alfa Slab One" w:hAnsi="Alfa Slab One"/>
-          <w:sz w:val="48"/>
-          <w:szCs w:val="48"/>
+          <w:sz w:val="46"/>
+          <w:szCs w:val="46"/>
           <w:rtl w:val="0"/>
         </w:rPr>
         <w:t xml:space="preserve">Data Stories Brainstorming Guide</w:t>
@@ -23,18 +24,15 @@
     </w:p>
     <w:p>
       <w:pPr>
+        <w:pageBreakBefore w:val="0"/>
         <w:jc w:val="center"/>
         <w:rPr>
           <w:i w:val="1"/>
-          <w:sz w:val="24"/>
-          <w:szCs w:val="24"/>
         </w:rPr>
       </w:pPr>
       <w:r>
         <w:rPr>
           <w:i w:val="1"/>
-          <w:sz w:val="24"/>
-          <w:szCs w:val="24"/>
           <w:rtl w:val="0"/>
         </w:rPr>
         <w:t xml:space="preserve">Types of data stories are from </w:t>
@@ -44,8 +42,6 @@
           <w:rPr>
             <w:i w:val="1"/>
             <w:color w:val="1155cc"/>
-            <w:sz w:val="24"/>
-            <w:szCs w:val="24"/>
             <w:u w:val="single"/>
             <w:rtl w:val="0"/>
           </w:rPr>
@@ -55,8 +51,6 @@
       <w:r>
         <w:rPr>
           <w:i w:val="1"/>
-          <w:sz w:val="24"/>
-          <w:szCs w:val="24"/>
           <w:rtl w:val="0"/>
         </w:rPr>
         <w:t xml:space="preserve"> </w:t>
@@ -64,38 +58,31 @@
     </w:p>
     <w:p>
       <w:pPr>
+        <w:pageBreakBefore w:val="0"/>
         <w:rPr>
           <w:rFonts w:ascii="Alfa Slab One" w:cs="Alfa Slab One" w:eastAsia="Alfa Slab One" w:hAnsi="Alfa Slab One"/>
-          <w:sz w:val="24"/>
-          <w:szCs w:val="24"/>
-        </w:rPr>
-      </w:pPr>
-      <w:r>
-        <w:rPr>
-          <w:rtl w:val="0"/>
-        </w:rPr>
-      </w:r>
-    </w:p>
-    <w:p>
-      <w:pPr>
-        <w:rPr>
-          <w:sz w:val="24"/>
-          <w:szCs w:val="24"/>
-        </w:rPr>
-      </w:pPr>
-      <w:r>
-        <w:rPr>
-          <w:b w:val="1"/>
-          <w:sz w:val="24"/>
-          <w:szCs w:val="24"/>
+        </w:rPr>
+      </w:pPr>
+      <w:r>
+        <w:rPr>
+          <w:rtl w:val="0"/>
+        </w:rPr>
+      </w:r>
+    </w:p>
+    <w:p>
+      <w:pPr>
+        <w:pageBreakBefore w:val="0"/>
+        <w:rPr/>
+      </w:pPr>
+      <w:r>
+        <w:rPr>
+          <w:b w:val="1"/>
           <w:rtl w:val="0"/>
         </w:rPr>
         <w:t xml:space="preserve">What’s a topic on your beat that may have data? </w:t>
       </w:r>
       <w:r>
         <w:rPr>
-          <w:sz w:val="24"/>
-          <w:szCs w:val="24"/>
           <w:rtl w:val="0"/>
         </w:rPr>
         <w:t xml:space="preserve">____________________________</w:t>
@@ -103,30 +90,25 @@
     </w:p>
     <w:p>
       <w:pPr>
-        <w:rPr>
-          <w:sz w:val="24"/>
-          <w:szCs w:val="24"/>
-        </w:rPr>
-      </w:pPr>
-      <w:r>
-        <w:rPr>
-          <w:rtl w:val="0"/>
-        </w:rPr>
-      </w:r>
-    </w:p>
-    <w:p>
-      <w:pPr>
-        <w:rPr>
-          <w:b w:val="1"/>
-          <w:sz w:val="24"/>
-          <w:szCs w:val="24"/>
-        </w:rPr>
-      </w:pPr>
-      <w:r>
-        <w:rPr>
-          <w:b w:val="1"/>
-          <w:sz w:val="24"/>
-          <w:szCs w:val="24"/>
+        <w:pageBreakBefore w:val="0"/>
+        <w:rPr/>
+      </w:pPr>
+      <w:r>
+        <w:rPr>
+          <w:rtl w:val="0"/>
+        </w:rPr>
+      </w:r>
+    </w:p>
+    <w:p>
+      <w:pPr>
+        <w:pageBreakBefore w:val="0"/>
+        <w:rPr>
+          <w:b w:val="1"/>
+        </w:rPr>
+      </w:pPr>
+      <w:r>
+        <w:rPr>
+          <w:b w:val="1"/>
           <w:rtl w:val="0"/>
         </w:rPr>
         <w:t xml:space="preserve">What are some metrics in this topic? </w:t>
@@ -134,22 +116,17 @@
     </w:p>
     <w:p>
       <w:pPr>
+        <w:pageBreakBefore w:val="0"/>
         <w:numPr>
           <w:ilvl w:val="0"/>
           <w:numId w:val="1"/>
         </w:numPr>
         <w:spacing w:line="480" w:lineRule="auto"/>
         <w:ind w:left="720" w:hanging="360"/>
-        <w:rPr>
-          <w:sz w:val="24"/>
-          <w:szCs w:val="24"/>
-          <w:u w:val="none"/>
-        </w:rPr>
-      </w:pPr>
-      <w:r>
-        <w:rPr>
-          <w:sz w:val="24"/>
-          <w:szCs w:val="24"/>
+        <w:rPr/>
+      </w:pPr>
+      <w:r>
+        <w:rPr>
           <w:rtl w:val="0"/>
         </w:rPr>
         <w:t xml:space="preserve">______________________________________________________________</w:t>
@@ -157,21 +134,17 @@
     </w:p>
     <w:p>
       <w:pPr>
+        <w:pageBreakBefore w:val="0"/>
         <w:numPr>
           <w:ilvl w:val="0"/>
           <w:numId w:val="1"/>
         </w:numPr>
         <w:spacing w:line="480" w:lineRule="auto"/>
         <w:ind w:left="720" w:hanging="360"/>
-        <w:rPr>
-          <w:sz w:val="24"/>
-          <w:szCs w:val="24"/>
-        </w:rPr>
-      </w:pPr>
-      <w:r>
-        <w:rPr>
-          <w:sz w:val="24"/>
-          <w:szCs w:val="24"/>
+        <w:rPr/>
+      </w:pPr>
+      <w:r>
+        <w:rPr>
           <w:rtl w:val="0"/>
         </w:rPr>
         <w:t xml:space="preserve">______________________________________________________________</w:t>
@@ -179,21 +152,17 @@
     </w:p>
     <w:p>
       <w:pPr>
+        <w:pageBreakBefore w:val="0"/>
         <w:numPr>
           <w:ilvl w:val="0"/>
           <w:numId w:val="1"/>
         </w:numPr>
         <w:spacing w:line="480" w:lineRule="auto"/>
         <w:ind w:left="720" w:hanging="360"/>
-        <w:rPr>
-          <w:sz w:val="24"/>
-          <w:szCs w:val="24"/>
-        </w:rPr>
-      </w:pPr>
-      <w:r>
-        <w:rPr>
-          <w:sz w:val="24"/>
-          <w:szCs w:val="24"/>
+        <w:rPr/>
+      </w:pPr>
+      <w:r>
+        <w:rPr>
           <w:rtl w:val="0"/>
         </w:rPr>
         <w:t xml:space="preserve">______________________________________________________________</w:t>
@@ -201,21 +170,17 @@
     </w:p>
     <w:p>
       <w:pPr>
+        <w:pageBreakBefore w:val="0"/>
         <w:numPr>
           <w:ilvl w:val="0"/>
           <w:numId w:val="1"/>
         </w:numPr>
         <w:spacing w:line="480" w:lineRule="auto"/>
         <w:ind w:left="720" w:hanging="360"/>
-        <w:rPr>
-          <w:sz w:val="24"/>
-          <w:szCs w:val="24"/>
-        </w:rPr>
-      </w:pPr>
-      <w:r>
-        <w:rPr>
-          <w:sz w:val="24"/>
-          <w:szCs w:val="24"/>
+        <w:rPr/>
+      </w:pPr>
+      <w:r>
+        <w:rPr>
           <w:rtl w:val="0"/>
         </w:rPr>
         <w:t xml:space="preserve">______________________________________________________________</w:t>
@@ -223,21 +188,17 @@
     </w:p>
     <w:p>
       <w:pPr>
+        <w:pageBreakBefore w:val="0"/>
         <w:numPr>
           <w:ilvl w:val="0"/>
           <w:numId w:val="1"/>
         </w:numPr>
         <w:spacing w:line="480" w:lineRule="auto"/>
         <w:ind w:left="720" w:hanging="360"/>
-        <w:rPr>
-          <w:sz w:val="24"/>
-          <w:szCs w:val="24"/>
-        </w:rPr>
-      </w:pPr>
-      <w:r>
-        <w:rPr>
-          <w:sz w:val="24"/>
-          <w:szCs w:val="24"/>
+        <w:rPr/>
+      </w:pPr>
+      <w:r>
+        <w:rPr>
           <w:rtl w:val="0"/>
         </w:rPr>
         <w:t xml:space="preserve">______________________________________________________________</w:t>
@@ -245,31 +206,27 @@
     </w:p>
     <w:p>
       <w:pPr>
-        <w:rPr>
-          <w:b w:val="1"/>
-          <w:sz w:val="24"/>
-          <w:szCs w:val="24"/>
-        </w:rPr>
-      </w:pPr>
-      <w:r>
-        <w:rPr>
-          <w:rtl w:val="0"/>
-        </w:rPr>
-      </w:r>
-    </w:p>
-    <w:p>
-      <w:pPr>
-        <w:rPr>
-          <w:b w:val="1"/>
-          <w:sz w:val="24"/>
-          <w:szCs w:val="24"/>
-        </w:rPr>
-      </w:pPr>
-      <w:r>
-        <w:rPr>
-          <w:b w:val="1"/>
-          <w:sz w:val="24"/>
-          <w:szCs w:val="24"/>
+        <w:pageBreakBefore w:val="0"/>
+        <w:rPr>
+          <w:b w:val="1"/>
+        </w:rPr>
+      </w:pPr>
+      <w:r>
+        <w:rPr>
+          <w:rtl w:val="0"/>
+        </w:rPr>
+      </w:r>
+    </w:p>
+    <w:p>
+      <w:pPr>
+        <w:pageBreakBefore w:val="0"/>
+        <w:rPr>
+          <w:b w:val="1"/>
+        </w:rPr>
+      </w:pPr>
+      <w:r>
+        <w:rPr>
+          <w:b w:val="1"/>
           <w:rtl w:val="0"/>
         </w:rPr>
         <w:t xml:space="preserve">THE SEVEN TYPES OF DATA STORIES</w:t>
@@ -277,38 +234,31 @@
     </w:p>
     <w:p>
       <w:pPr>
-        <w:rPr>
-          <w:b w:val="1"/>
-          <w:sz w:val="24"/>
-          <w:szCs w:val="24"/>
-        </w:rPr>
-      </w:pPr>
-      <w:r>
-        <w:rPr>
-          <w:rtl w:val="0"/>
-        </w:rPr>
-      </w:r>
-    </w:p>
-    <w:p>
-      <w:pPr>
-        <w:rPr>
-          <w:sz w:val="24"/>
-          <w:szCs w:val="24"/>
-        </w:rPr>
-      </w:pPr>
-      <w:r>
-        <w:rPr>
-          <w:b w:val="1"/>
-          <w:sz w:val="24"/>
-          <w:szCs w:val="24"/>
+        <w:pageBreakBefore w:val="0"/>
+        <w:rPr>
+          <w:b w:val="1"/>
+        </w:rPr>
+      </w:pPr>
+      <w:r>
+        <w:rPr>
+          <w:rtl w:val="0"/>
+        </w:rPr>
+      </w:r>
+    </w:p>
+    <w:p>
+      <w:pPr>
+        <w:pageBreakBefore w:val="0"/>
+        <w:rPr/>
+      </w:pPr>
+      <w:r>
+        <w:rPr>
+          <w:b w:val="1"/>
           <w:rtl w:val="0"/>
         </w:rPr>
         <w:t xml:space="preserve">Change over time:</w:t>
       </w:r>
       <w:r>
         <w:rPr>
-          <w:sz w:val="24"/>
-          <w:szCs w:val="24"/>
           <w:rtl w:val="0"/>
         </w:rPr>
         <w:t xml:space="preserve"> How a metric has changed over time. </w:t>
@@ -316,104 +266,85 @@
     </w:p>
     <w:p>
       <w:pPr>
+        <w:pageBreakBefore w:val="0"/>
         <w:numPr>
           <w:ilvl w:val="0"/>
           <w:numId w:val="3"/>
         </w:numPr>
         <w:spacing w:line="480" w:lineRule="auto"/>
         <w:ind w:left="720" w:hanging="360"/>
-        <w:rPr>
-          <w:sz w:val="24"/>
-          <w:szCs w:val="24"/>
-        </w:rPr>
-      </w:pPr>
-      <w:r>
-        <w:rPr>
-          <w:sz w:val="24"/>
-          <w:szCs w:val="24"/>
-          <w:rtl w:val="0"/>
-        </w:rPr>
-        <w:t xml:space="preserve">_________________________________________________________</w:t>
-      </w:r>
-    </w:p>
-    <w:p>
-      <w:pPr>
+        <w:rPr/>
+      </w:pPr>
+      <w:r>
+        <w:rPr>
+          <w:rtl w:val="0"/>
+        </w:rPr>
+        <w:t xml:space="preserve">_________________________________________________________</w:t>
+      </w:r>
+    </w:p>
+    <w:p>
+      <w:pPr>
+        <w:pageBreakBefore w:val="0"/>
         <w:numPr>
           <w:ilvl w:val="0"/>
           <w:numId w:val="3"/>
         </w:numPr>
         <w:spacing w:line="480" w:lineRule="auto"/>
         <w:ind w:left="720" w:hanging="360"/>
-        <w:rPr>
-          <w:sz w:val="24"/>
-          <w:szCs w:val="24"/>
-        </w:rPr>
-      </w:pPr>
-      <w:r>
-        <w:rPr>
-          <w:sz w:val="24"/>
-          <w:szCs w:val="24"/>
-          <w:rtl w:val="0"/>
-        </w:rPr>
-        <w:t xml:space="preserve">_________________________________________________________</w:t>
-      </w:r>
-    </w:p>
-    <w:p>
-      <w:pPr>
+        <w:rPr/>
+      </w:pPr>
+      <w:r>
+        <w:rPr>
+          <w:rtl w:val="0"/>
+        </w:rPr>
+        <w:t xml:space="preserve">_________________________________________________________</w:t>
+      </w:r>
+    </w:p>
+    <w:p>
+      <w:pPr>
+        <w:pageBreakBefore w:val="0"/>
         <w:numPr>
           <w:ilvl w:val="0"/>
           <w:numId w:val="3"/>
         </w:numPr>
         <w:spacing w:line="480" w:lineRule="auto"/>
         <w:ind w:left="720" w:hanging="360"/>
-        <w:rPr>
-          <w:sz w:val="24"/>
-          <w:szCs w:val="24"/>
-        </w:rPr>
-      </w:pPr>
-      <w:r>
-        <w:rPr>
-          <w:sz w:val="24"/>
-          <w:szCs w:val="24"/>
-          <w:rtl w:val="0"/>
-        </w:rPr>
-        <w:t xml:space="preserve">_________________________________________________________</w:t>
-      </w:r>
-    </w:p>
-    <w:p>
-      <w:pPr>
-        <w:rPr>
-          <w:b w:val="1"/>
-          <w:sz w:val="24"/>
-          <w:szCs w:val="24"/>
-        </w:rPr>
-      </w:pPr>
-      <w:r>
-        <w:rPr>
-          <w:rtl w:val="0"/>
-        </w:rPr>
-      </w:r>
-    </w:p>
-    <w:p>
-      <w:pPr>
-        <w:rPr>
-          <w:sz w:val="24"/>
-          <w:szCs w:val="24"/>
-        </w:rPr>
-      </w:pPr>
-      <w:r>
-        <w:rPr>
-          <w:b w:val="1"/>
-          <w:sz w:val="24"/>
-          <w:szCs w:val="24"/>
+        <w:rPr/>
+      </w:pPr>
+      <w:r>
+        <w:rPr>
+          <w:rtl w:val="0"/>
+        </w:rPr>
+        <w:t xml:space="preserve">_________________________________________________________</w:t>
+      </w:r>
+    </w:p>
+    <w:p>
+      <w:pPr>
+        <w:pageBreakBefore w:val="0"/>
+        <w:rPr>
+          <w:b w:val="1"/>
+        </w:rPr>
+      </w:pPr>
+      <w:r>
+        <w:rPr>
+          <w:rtl w:val="0"/>
+        </w:rPr>
+      </w:r>
+    </w:p>
+    <w:p>
+      <w:pPr>
+        <w:pageBreakBefore w:val="0"/>
+        <w:rPr/>
+      </w:pPr>
+      <w:r>
+        <w:rPr>
+          <w:b w:val="1"/>
           <w:rtl w:val="0"/>
         </w:rPr>
         <w:t xml:space="preserve">Drill down: </w:t>
       </w:r>
       <w:r>
         <w:rPr>
-          <w:sz w:val="24"/>
-          <w:szCs w:val="24"/>
           <w:rtl w:val="0"/>
         </w:rPr>
         <w:t xml:space="preserve">Starting at a wider geographic area or other division, drill down into a narrower geographic area or division.</w:t>
@@ -421,105 +352,85 @@
     </w:p>
     <w:p>
       <w:pPr>
+        <w:pageBreakBefore w:val="0"/>
         <w:numPr>
           <w:ilvl w:val="0"/>
           <w:numId w:val="3"/>
         </w:numPr>
         <w:spacing w:line="480" w:lineRule="auto"/>
         <w:ind w:left="720" w:hanging="360"/>
-        <w:rPr>
-          <w:sz w:val="24"/>
-          <w:szCs w:val="24"/>
-          <w:u w:val="none"/>
-        </w:rPr>
-      </w:pPr>
-      <w:r>
-        <w:rPr>
-          <w:sz w:val="24"/>
-          <w:szCs w:val="24"/>
-          <w:rtl w:val="0"/>
-        </w:rPr>
-        <w:t xml:space="preserve">_________________________________________________________</w:t>
-      </w:r>
-    </w:p>
-    <w:p>
-      <w:pPr>
+        <w:rPr/>
+      </w:pPr>
+      <w:r>
+        <w:rPr>
+          <w:rtl w:val="0"/>
+        </w:rPr>
+        <w:t xml:space="preserve">_________________________________________________________</w:t>
+      </w:r>
+    </w:p>
+    <w:p>
+      <w:pPr>
+        <w:pageBreakBefore w:val="0"/>
         <w:numPr>
           <w:ilvl w:val="0"/>
           <w:numId w:val="3"/>
         </w:numPr>
         <w:spacing w:line="480" w:lineRule="auto"/>
         <w:ind w:left="720" w:hanging="360"/>
-        <w:rPr>
-          <w:sz w:val="24"/>
-          <w:szCs w:val="24"/>
-        </w:rPr>
-      </w:pPr>
-      <w:r>
-        <w:rPr>
-          <w:sz w:val="24"/>
-          <w:szCs w:val="24"/>
-          <w:rtl w:val="0"/>
-        </w:rPr>
-        <w:t xml:space="preserve">_________________________________________________________</w:t>
-      </w:r>
-    </w:p>
-    <w:p>
-      <w:pPr>
+        <w:rPr/>
+      </w:pPr>
+      <w:r>
+        <w:rPr>
+          <w:rtl w:val="0"/>
+        </w:rPr>
+        <w:t xml:space="preserve">_________________________________________________________</w:t>
+      </w:r>
+    </w:p>
+    <w:p>
+      <w:pPr>
+        <w:pageBreakBefore w:val="0"/>
         <w:numPr>
           <w:ilvl w:val="0"/>
           <w:numId w:val="3"/>
         </w:numPr>
         <w:spacing w:line="480" w:lineRule="auto"/>
         <w:ind w:left="720" w:hanging="360"/>
-        <w:rPr>
-          <w:sz w:val="24"/>
-          <w:szCs w:val="24"/>
-        </w:rPr>
-      </w:pPr>
-      <w:r>
-        <w:rPr>
-          <w:sz w:val="24"/>
-          <w:szCs w:val="24"/>
-          <w:rtl w:val="0"/>
-        </w:rPr>
-        <w:t xml:space="preserve">_________________________________________________________</w:t>
-      </w:r>
-    </w:p>
-    <w:p>
-      <w:pPr>
-        <w:rPr>
-          <w:b w:val="1"/>
-          <w:sz w:val="24"/>
-          <w:szCs w:val="24"/>
-        </w:rPr>
-      </w:pPr>
-      <w:r>
-        <w:rPr>
-          <w:rtl w:val="0"/>
-        </w:rPr>
-      </w:r>
-    </w:p>
-    <w:p>
-      <w:pPr>
-        <w:rPr>
-          <w:sz w:val="24"/>
-          <w:szCs w:val="24"/>
-        </w:rPr>
-      </w:pPr>
-      <w:r>
-        <w:rPr>
-          <w:b w:val="1"/>
-          <w:sz w:val="24"/>
-          <w:szCs w:val="24"/>
+        <w:rPr/>
+      </w:pPr>
+      <w:r>
+        <w:rPr>
+          <w:rtl w:val="0"/>
+        </w:rPr>
+        <w:t xml:space="preserve">_________________________________________________________</w:t>
+      </w:r>
+    </w:p>
+    <w:p>
+      <w:pPr>
+        <w:pageBreakBefore w:val="0"/>
+        <w:rPr>
+          <w:b w:val="1"/>
+        </w:rPr>
+      </w:pPr>
+      <w:r>
+        <w:rPr>
+          <w:rtl w:val="0"/>
+        </w:rPr>
+      </w:r>
+    </w:p>
+    <w:p>
+      <w:pPr>
+        <w:pageBreakBefore w:val="0"/>
+        <w:rPr/>
+      </w:pPr>
+      <w:r>
+        <w:rPr>
+          <w:b w:val="1"/>
           <w:rtl w:val="0"/>
         </w:rPr>
         <w:t xml:space="preserve">Zoom out:</w:t>
       </w:r>
       <w:r>
         <w:rPr>
-          <w:sz w:val="24"/>
-          <w:szCs w:val="24"/>
           <w:rtl w:val="0"/>
         </w:rPr>
         <w:t xml:space="preserve"> Starting at a narrow geographic area or division, zoom out to a wider geographic area or division. </w:t>
@@ -527,104 +438,84 @@
     </w:p>
     <w:p>
       <w:pPr>
+        <w:pageBreakBefore w:val="0"/>
         <w:numPr>
           <w:ilvl w:val="0"/>
           <w:numId w:val="3"/>
         </w:numPr>
         <w:spacing w:line="480" w:lineRule="auto"/>
         <w:ind w:left="720" w:hanging="360"/>
-        <w:rPr>
-          <w:sz w:val="24"/>
-          <w:szCs w:val="24"/>
-        </w:rPr>
-      </w:pPr>
-      <w:r>
-        <w:rPr>
-          <w:sz w:val="24"/>
-          <w:szCs w:val="24"/>
-          <w:rtl w:val="0"/>
-        </w:rPr>
-        <w:t xml:space="preserve">_________________________________________________________</w:t>
-      </w:r>
-    </w:p>
-    <w:p>
-      <w:pPr>
+        <w:rPr/>
+      </w:pPr>
+      <w:r>
+        <w:rPr>
+          <w:rtl w:val="0"/>
+        </w:rPr>
+        <w:t xml:space="preserve">_________________________________________________________</w:t>
+      </w:r>
+    </w:p>
+    <w:p>
+      <w:pPr>
+        <w:pageBreakBefore w:val="0"/>
         <w:numPr>
           <w:ilvl w:val="0"/>
           <w:numId w:val="3"/>
         </w:numPr>
         <w:spacing w:line="480" w:lineRule="auto"/>
         <w:ind w:left="720" w:hanging="360"/>
-        <w:rPr>
-          <w:sz w:val="24"/>
-          <w:szCs w:val="24"/>
-        </w:rPr>
-      </w:pPr>
-      <w:r>
-        <w:rPr>
-          <w:sz w:val="24"/>
-          <w:szCs w:val="24"/>
-          <w:rtl w:val="0"/>
-        </w:rPr>
-        <w:t xml:space="preserve">_________________________________________________________</w:t>
-      </w:r>
-    </w:p>
-    <w:p>
-      <w:pPr>
+        <w:rPr/>
+      </w:pPr>
+      <w:r>
+        <w:rPr>
+          <w:rtl w:val="0"/>
+        </w:rPr>
+        <w:t xml:space="preserve">_________________________________________________________</w:t>
+      </w:r>
+    </w:p>
+    <w:p>
+      <w:pPr>
+        <w:pageBreakBefore w:val="0"/>
         <w:numPr>
           <w:ilvl w:val="0"/>
           <w:numId w:val="3"/>
         </w:numPr>
         <w:spacing w:line="480" w:lineRule="auto"/>
         <w:ind w:left="720" w:hanging="360"/>
-        <w:rPr>
-          <w:sz w:val="24"/>
-          <w:szCs w:val="24"/>
-        </w:rPr>
-      </w:pPr>
-      <w:r>
-        <w:rPr>
-          <w:sz w:val="24"/>
-          <w:szCs w:val="24"/>
-          <w:rtl w:val="0"/>
-        </w:rPr>
-        <w:t xml:space="preserve">_________________________________________________________</w:t>
-      </w:r>
-    </w:p>
-    <w:p>
-      <w:pPr>
+        <w:rPr/>
+      </w:pPr>
+      <w:r>
+        <w:rPr>
+          <w:rtl w:val="0"/>
+        </w:rPr>
+        <w:t xml:space="preserve">_________________________________________________________</w:t>
+      </w:r>
+    </w:p>
+    <w:p>
+      <w:pPr>
+        <w:pageBreakBefore w:val="0"/>
         <w:ind w:left="720" w:firstLine="0"/>
-        <w:rPr>
-          <w:sz w:val="24"/>
-          <w:szCs w:val="24"/>
-        </w:rPr>
-      </w:pPr>
-      <w:r>
-        <w:rPr>
-          <w:rtl w:val="0"/>
-        </w:rPr>
-      </w:r>
-    </w:p>
-    <w:p>
-      <w:pPr>
-        <w:rPr>
-          <w:sz w:val="24"/>
-          <w:szCs w:val="24"/>
-        </w:rPr>
-      </w:pPr>
-      <w:r>
-        <w:rPr>
-          <w:b w:val="1"/>
-          <w:sz w:val="24"/>
-          <w:szCs w:val="24"/>
+        <w:rPr/>
+      </w:pPr>
+      <w:r>
+        <w:rPr>
+          <w:rtl w:val="0"/>
+        </w:rPr>
+      </w:r>
+    </w:p>
+    <w:p>
+      <w:pPr>
+        <w:pageBreakBefore w:val="0"/>
+        <w:rPr/>
+      </w:pPr>
+      <w:r>
+        <w:rPr>
+          <w:b w:val="1"/>
           <w:rtl w:val="0"/>
         </w:rPr>
         <w:t xml:space="preserve">Contrast</w:t>
       </w:r>
       <w:r>
         <w:rPr>
-          <w:sz w:val="24"/>
-          <w:szCs w:val="24"/>
           <w:rtl w:val="0"/>
         </w:rPr>
         <w:t xml:space="preserve">: An apples to apples contrast of one metric, especially the min and max or the top versus the bottom of a metric. Comparing countries, states, races/ethnicities, sports teams. You can also compare totals to rates to show these differences. </w:t>
@@ -632,103 +523,83 @@
     </w:p>
     <w:p>
       <w:pPr>
+        <w:pageBreakBefore w:val="0"/>
         <w:numPr>
           <w:ilvl w:val="0"/>
           <w:numId w:val="3"/>
         </w:numPr>
         <w:spacing w:line="480" w:lineRule="auto"/>
         <w:ind w:left="720" w:hanging="360"/>
-        <w:rPr>
-          <w:sz w:val="24"/>
-          <w:szCs w:val="24"/>
-        </w:rPr>
-      </w:pPr>
-      <w:r>
-        <w:rPr>
-          <w:sz w:val="24"/>
-          <w:szCs w:val="24"/>
-          <w:rtl w:val="0"/>
-        </w:rPr>
-        <w:t xml:space="preserve">_________________________________________________________</w:t>
-      </w:r>
-    </w:p>
-    <w:p>
-      <w:pPr>
+        <w:rPr/>
+      </w:pPr>
+      <w:r>
+        <w:rPr>
+          <w:rtl w:val="0"/>
+        </w:rPr>
+        <w:t xml:space="preserve">_________________________________________________________</w:t>
+      </w:r>
+    </w:p>
+    <w:p>
+      <w:pPr>
+        <w:pageBreakBefore w:val="0"/>
         <w:numPr>
           <w:ilvl w:val="0"/>
           <w:numId w:val="3"/>
         </w:numPr>
         <w:spacing w:line="480" w:lineRule="auto"/>
         <w:ind w:left="720" w:hanging="360"/>
-        <w:rPr>
-          <w:sz w:val="24"/>
-          <w:szCs w:val="24"/>
-        </w:rPr>
-      </w:pPr>
-      <w:r>
-        <w:rPr>
-          <w:sz w:val="24"/>
-          <w:szCs w:val="24"/>
-          <w:rtl w:val="0"/>
-        </w:rPr>
-        <w:t xml:space="preserve">_________________________________________________________</w:t>
-      </w:r>
-    </w:p>
-    <w:p>
-      <w:pPr>
+        <w:rPr/>
+      </w:pPr>
+      <w:r>
+        <w:rPr>
+          <w:rtl w:val="0"/>
+        </w:rPr>
+        <w:t xml:space="preserve">_________________________________________________________</w:t>
+      </w:r>
+    </w:p>
+    <w:p>
+      <w:pPr>
+        <w:pageBreakBefore w:val="0"/>
         <w:numPr>
           <w:ilvl w:val="0"/>
           <w:numId w:val="3"/>
         </w:numPr>
         <w:spacing w:line="480" w:lineRule="auto"/>
         <w:ind w:left="720" w:hanging="360"/>
-        <w:rPr>
-          <w:sz w:val="24"/>
-          <w:szCs w:val="24"/>
-        </w:rPr>
-      </w:pPr>
-      <w:r>
-        <w:rPr>
-          <w:sz w:val="24"/>
-          <w:szCs w:val="24"/>
-          <w:rtl w:val="0"/>
-        </w:rPr>
-        <w:t xml:space="preserve">_________________________________________________________</w:t>
-      </w:r>
-    </w:p>
-    <w:p>
-      <w:pPr>
-        <w:rPr>
-          <w:sz w:val="24"/>
-          <w:szCs w:val="24"/>
-        </w:rPr>
-      </w:pPr>
-      <w:r>
-        <w:rPr>
-          <w:rtl w:val="0"/>
-        </w:rPr>
-      </w:r>
-    </w:p>
-    <w:p>
-      <w:pPr>
-        <w:rPr>
-          <w:sz w:val="24"/>
-          <w:szCs w:val="24"/>
-        </w:rPr>
-      </w:pPr>
-      <w:r>
-        <w:rPr>
-          <w:b w:val="1"/>
-          <w:sz w:val="24"/>
-          <w:szCs w:val="24"/>
+        <w:rPr/>
+      </w:pPr>
+      <w:r>
+        <w:rPr>
+          <w:rtl w:val="0"/>
+        </w:rPr>
+        <w:t xml:space="preserve">_________________________________________________________</w:t>
+      </w:r>
+    </w:p>
+    <w:p>
+      <w:pPr>
+        <w:pageBreakBefore w:val="0"/>
+        <w:rPr/>
+      </w:pPr>
+      <w:r>
+        <w:rPr>
+          <w:rtl w:val="0"/>
+        </w:rPr>
+      </w:r>
+    </w:p>
+    <w:p>
+      <w:pPr>
+        <w:pageBreakBefore w:val="0"/>
+        <w:rPr/>
+      </w:pPr>
+      <w:r>
+        <w:rPr>
+          <w:b w:val="1"/>
           <w:rtl w:val="0"/>
         </w:rPr>
         <w:t xml:space="preserve">Intersections</w:t>
       </w:r>
       <w:r>
         <w:rPr>
-          <w:sz w:val="24"/>
-          <w:szCs w:val="24"/>
           <w:rtl w:val="0"/>
         </w:rPr>
         <w:t xml:space="preserve">: In a change over time metric, an intersection shows when one line “catches up” or passes another. To help identify these, you can think about outside events that would drastically impact a metric. </w:t>
@@ -736,104 +607,85 @@
     </w:p>
     <w:p>
       <w:pPr>
+        <w:pageBreakBefore w:val="0"/>
         <w:numPr>
           <w:ilvl w:val="0"/>
           <w:numId w:val="2"/>
         </w:numPr>
         <w:spacing w:line="480" w:lineRule="auto"/>
         <w:ind w:left="720" w:hanging="360"/>
-        <w:rPr>
-          <w:sz w:val="24"/>
-          <w:szCs w:val="24"/>
-        </w:rPr>
-      </w:pPr>
-      <w:r>
-        <w:rPr>
-          <w:sz w:val="24"/>
-          <w:szCs w:val="24"/>
-          <w:rtl w:val="0"/>
-        </w:rPr>
-        <w:t xml:space="preserve">_________________________________________________________</w:t>
-      </w:r>
-    </w:p>
-    <w:p>
-      <w:pPr>
+        <w:rPr/>
+      </w:pPr>
+      <w:r>
+        <w:rPr>
+          <w:rtl w:val="0"/>
+        </w:rPr>
+        <w:t xml:space="preserve">_________________________________________________________</w:t>
+      </w:r>
+    </w:p>
+    <w:p>
+      <w:pPr>
+        <w:pageBreakBefore w:val="0"/>
         <w:numPr>
           <w:ilvl w:val="0"/>
           <w:numId w:val="2"/>
         </w:numPr>
         <w:spacing w:line="480" w:lineRule="auto"/>
         <w:ind w:left="720" w:hanging="360"/>
-        <w:rPr>
-          <w:sz w:val="24"/>
-          <w:szCs w:val="24"/>
-        </w:rPr>
-      </w:pPr>
-      <w:r>
-        <w:rPr>
-          <w:sz w:val="24"/>
-          <w:szCs w:val="24"/>
-          <w:rtl w:val="0"/>
-        </w:rPr>
-        <w:t xml:space="preserve">_________________________________________________________</w:t>
-      </w:r>
-    </w:p>
-    <w:p>
-      <w:pPr>
+        <w:rPr/>
+      </w:pPr>
+      <w:r>
+        <w:rPr>
+          <w:rtl w:val="0"/>
+        </w:rPr>
+        <w:t xml:space="preserve">_________________________________________________________</w:t>
+      </w:r>
+    </w:p>
+    <w:p>
+      <w:pPr>
+        <w:pageBreakBefore w:val="0"/>
         <w:numPr>
           <w:ilvl w:val="0"/>
           <w:numId w:val="2"/>
         </w:numPr>
         <w:spacing w:line="480" w:lineRule="auto"/>
         <w:ind w:left="720" w:hanging="360"/>
-        <w:rPr>
-          <w:sz w:val="24"/>
-          <w:szCs w:val="24"/>
-        </w:rPr>
-      </w:pPr>
-      <w:r>
-        <w:rPr>
-          <w:sz w:val="24"/>
-          <w:szCs w:val="24"/>
-          <w:rtl w:val="0"/>
-        </w:rPr>
-        <w:t xml:space="preserve">_________________________________________________________</w:t>
-      </w:r>
-    </w:p>
-    <w:p>
-      <w:pPr>
-        <w:rPr>
-          <w:b w:val="1"/>
-          <w:sz w:val="24"/>
-          <w:szCs w:val="24"/>
-        </w:rPr>
-      </w:pPr>
-      <w:r>
-        <w:rPr>
-          <w:rtl w:val="0"/>
-        </w:rPr>
-      </w:r>
-    </w:p>
-    <w:p>
-      <w:pPr>
-        <w:rPr>
-          <w:sz w:val="24"/>
-          <w:szCs w:val="24"/>
-        </w:rPr>
-      </w:pPr>
-      <w:r>
-        <w:rPr>
-          <w:b w:val="1"/>
-          <w:sz w:val="24"/>
-          <w:szCs w:val="24"/>
+        <w:rPr/>
+      </w:pPr>
+      <w:r>
+        <w:rPr>
+          <w:rtl w:val="0"/>
+        </w:rPr>
+        <w:t xml:space="preserve">_________________________________________________________</w:t>
+      </w:r>
+    </w:p>
+    <w:p>
+      <w:pPr>
+        <w:pageBreakBefore w:val="0"/>
+        <w:rPr>
+          <w:b w:val="1"/>
+        </w:rPr>
+      </w:pPr>
+      <w:r>
+        <w:rPr>
+          <w:rtl w:val="0"/>
+        </w:rPr>
+      </w:r>
+    </w:p>
+    <w:p>
+      <w:pPr>
+        <w:pageBreakBefore w:val="0"/>
+        <w:rPr/>
+      </w:pPr>
+      <w:r>
+        <w:rPr>
+          <w:b w:val="1"/>
           <w:rtl w:val="0"/>
         </w:rPr>
         <w:t xml:space="preserve">Factors</w:t>
       </w:r>
       <w:r>
         <w:rPr>
-          <w:sz w:val="24"/>
-          <w:szCs w:val="24"/>
           <w:rtl w:val="0"/>
         </w:rPr>
         <w:t xml:space="preserve">: Looking at a whole pie (like people in the U.S.) and then different slices that make up that pie such as different races or genders. Also, factors inside different metrics, especially scores, for example the statistics that make-up how a football player is scored ahead or a draft. </w:t>
@@ -841,104 +693,85 @@
     </w:p>
     <w:p>
       <w:pPr>
+        <w:pageBreakBefore w:val="0"/>
         <w:numPr>
           <w:ilvl w:val="0"/>
           <w:numId w:val="2"/>
         </w:numPr>
         <w:spacing w:line="480" w:lineRule="auto"/>
         <w:ind w:left="720" w:hanging="360"/>
-        <w:rPr>
-          <w:sz w:val="24"/>
-          <w:szCs w:val="24"/>
-        </w:rPr>
-      </w:pPr>
-      <w:r>
-        <w:rPr>
-          <w:sz w:val="24"/>
-          <w:szCs w:val="24"/>
-          <w:rtl w:val="0"/>
-        </w:rPr>
-        <w:t xml:space="preserve">_________________________________________________________</w:t>
-      </w:r>
-    </w:p>
-    <w:p>
-      <w:pPr>
+        <w:rPr/>
+      </w:pPr>
+      <w:r>
+        <w:rPr>
+          <w:rtl w:val="0"/>
+        </w:rPr>
+        <w:t xml:space="preserve">_________________________________________________________</w:t>
+      </w:r>
+    </w:p>
+    <w:p>
+      <w:pPr>
+        <w:pageBreakBefore w:val="0"/>
         <w:numPr>
           <w:ilvl w:val="0"/>
           <w:numId w:val="2"/>
         </w:numPr>
         <w:spacing w:line="480" w:lineRule="auto"/>
         <w:ind w:left="720" w:hanging="360"/>
-        <w:rPr>
-          <w:sz w:val="24"/>
-          <w:szCs w:val="24"/>
-        </w:rPr>
-      </w:pPr>
-      <w:r>
-        <w:rPr>
-          <w:sz w:val="24"/>
-          <w:szCs w:val="24"/>
-          <w:rtl w:val="0"/>
-        </w:rPr>
-        <w:t xml:space="preserve">_________________________________________________________</w:t>
-      </w:r>
-    </w:p>
-    <w:p>
-      <w:pPr>
+        <w:rPr/>
+      </w:pPr>
+      <w:r>
+        <w:rPr>
+          <w:rtl w:val="0"/>
+        </w:rPr>
+        <w:t xml:space="preserve">_________________________________________________________</w:t>
+      </w:r>
+    </w:p>
+    <w:p>
+      <w:pPr>
+        <w:pageBreakBefore w:val="0"/>
         <w:numPr>
           <w:ilvl w:val="0"/>
           <w:numId w:val="2"/>
         </w:numPr>
         <w:spacing w:line="480" w:lineRule="auto"/>
         <w:ind w:left="720" w:hanging="360"/>
-        <w:rPr>
-          <w:sz w:val="24"/>
-          <w:szCs w:val="24"/>
-        </w:rPr>
-      </w:pPr>
-      <w:r>
-        <w:rPr>
-          <w:sz w:val="24"/>
-          <w:szCs w:val="24"/>
-          <w:rtl w:val="0"/>
-        </w:rPr>
-        <w:t xml:space="preserve">_________________________________________________________</w:t>
-      </w:r>
-    </w:p>
-    <w:p>
-      <w:pPr>
-        <w:rPr>
-          <w:b w:val="1"/>
-          <w:sz w:val="24"/>
-          <w:szCs w:val="24"/>
-        </w:rPr>
-      </w:pPr>
-      <w:r>
-        <w:rPr>
-          <w:rtl w:val="0"/>
-        </w:rPr>
-      </w:r>
-    </w:p>
-    <w:p>
-      <w:pPr>
-        <w:rPr>
-          <w:sz w:val="24"/>
-          <w:szCs w:val="24"/>
-        </w:rPr>
-      </w:pPr>
-      <w:r>
-        <w:rPr>
-          <w:b w:val="1"/>
-          <w:sz w:val="24"/>
-          <w:szCs w:val="24"/>
+        <w:rPr/>
+      </w:pPr>
+      <w:r>
+        <w:rPr>
+          <w:rtl w:val="0"/>
+        </w:rPr>
+        <w:t xml:space="preserve">_________________________________________________________</w:t>
+      </w:r>
+    </w:p>
+    <w:p>
+      <w:pPr>
+        <w:pageBreakBefore w:val="0"/>
+        <w:rPr>
+          <w:b w:val="1"/>
+        </w:rPr>
+      </w:pPr>
+      <w:r>
+        <w:rPr>
+          <w:rtl w:val="0"/>
+        </w:rPr>
+      </w:r>
+    </w:p>
+    <w:p>
+      <w:pPr>
+        <w:pageBreakBefore w:val="0"/>
+        <w:rPr/>
+      </w:pPr>
+      <w:r>
+        <w:rPr>
+          <w:b w:val="1"/>
           <w:rtl w:val="0"/>
         </w:rPr>
         <w:t xml:space="preserve">Outliers</w:t>
       </w:r>
       <w:r>
         <w:rPr>
-          <w:sz w:val="24"/>
-          <w:szCs w:val="24"/>
           <w:rtl w:val="0"/>
         </w:rPr>
         <w:t xml:space="preserve">: Things that are very different from the rest of the category. You can evaluate outliers by looking at the median and the spread of the data. </w:t>
@@ -946,65 +779,53 @@
     </w:p>
     <w:p>
       <w:pPr>
+        <w:pageBreakBefore w:val="0"/>
         <w:numPr>
           <w:ilvl w:val="0"/>
           <w:numId w:val="2"/>
         </w:numPr>
         <w:spacing w:line="480" w:lineRule="auto"/>
         <w:ind w:left="720" w:hanging="360"/>
-        <w:rPr>
-          <w:sz w:val="24"/>
-          <w:szCs w:val="24"/>
-        </w:rPr>
-      </w:pPr>
-      <w:r>
-        <w:rPr>
-          <w:sz w:val="24"/>
-          <w:szCs w:val="24"/>
-          <w:rtl w:val="0"/>
-        </w:rPr>
-        <w:t xml:space="preserve">_________________________________________________________</w:t>
-      </w:r>
-    </w:p>
-    <w:p>
-      <w:pPr>
+        <w:rPr/>
+      </w:pPr>
+      <w:r>
+        <w:rPr>
+          <w:rtl w:val="0"/>
+        </w:rPr>
+        <w:t xml:space="preserve">_________________________________________________________</w:t>
+      </w:r>
+    </w:p>
+    <w:p>
+      <w:pPr>
+        <w:pageBreakBefore w:val="0"/>
         <w:numPr>
           <w:ilvl w:val="0"/>
           <w:numId w:val="2"/>
         </w:numPr>
         <w:spacing w:line="480" w:lineRule="auto"/>
         <w:ind w:left="720" w:hanging="360"/>
-        <w:rPr>
-          <w:sz w:val="24"/>
-          <w:szCs w:val="24"/>
-        </w:rPr>
-      </w:pPr>
-      <w:r>
-        <w:rPr>
-          <w:sz w:val="24"/>
-          <w:szCs w:val="24"/>
-          <w:rtl w:val="0"/>
-        </w:rPr>
-        <w:t xml:space="preserve">_________________________________________________________</w:t>
-      </w:r>
-    </w:p>
-    <w:p>
-      <w:pPr>
+        <w:rPr/>
+      </w:pPr>
+      <w:r>
+        <w:rPr>
+          <w:rtl w:val="0"/>
+        </w:rPr>
+        <w:t xml:space="preserve">_________________________________________________________</w:t>
+      </w:r>
+    </w:p>
+    <w:p>
+      <w:pPr>
+        <w:pageBreakBefore w:val="0"/>
         <w:numPr>
           <w:ilvl w:val="0"/>
           <w:numId w:val="2"/>
         </w:numPr>
         <w:spacing w:line="480" w:lineRule="auto"/>
         <w:ind w:left="720" w:hanging="360"/>
-        <w:rPr>
-          <w:sz w:val="24"/>
-          <w:szCs w:val="24"/>
-        </w:rPr>
-      </w:pPr>
-      <w:r>
-        <w:rPr>
-          <w:sz w:val="24"/>
-          <w:szCs w:val="24"/>
+        <w:rPr/>
+      </w:pPr>
+      <w:r>
+        <w:rPr>
           <w:rtl w:val="0"/>
         </w:rPr>
         <w:t xml:space="preserve">_________________________________________________________</w:t>
@@ -1393,6 +1214,7 @@
     <w:pPr>
       <w:keepNext w:val="1"/>
       <w:keepLines w:val="1"/>
+      <w:pageBreakBefore w:val="0"/>
       <w:spacing w:after="120" w:before="400" w:lineRule="auto"/>
     </w:pPr>
     <w:rPr>
@@ -1407,6 +1229,7 @@
     <w:pPr>
       <w:keepNext w:val="1"/>
       <w:keepLines w:val="1"/>
+      <w:pageBreakBefore w:val="0"/>
       <w:spacing w:after="120" w:before="360" w:lineRule="auto"/>
     </w:pPr>
     <w:rPr>
@@ -1422,6 +1245,7 @@
     <w:pPr>
       <w:keepNext w:val="1"/>
       <w:keepLines w:val="1"/>
+      <w:pageBreakBefore w:val="0"/>
       <w:spacing w:after="80" w:before="320" w:lineRule="auto"/>
     </w:pPr>
     <w:rPr>
@@ -1438,6 +1262,7 @@
     <w:pPr>
       <w:keepNext w:val="1"/>
       <w:keepLines w:val="1"/>
+      <w:pageBreakBefore w:val="0"/>
       <w:spacing w:after="80" w:before="280" w:lineRule="auto"/>
     </w:pPr>
     <w:rPr>
@@ -1453,6 +1278,7 @@
     <w:pPr>
       <w:keepNext w:val="1"/>
       <w:keepLines w:val="1"/>
+      <w:pageBreakBefore w:val="0"/>
       <w:spacing w:after="80" w:before="240" w:lineRule="auto"/>
     </w:pPr>
     <w:rPr>
@@ -1468,6 +1294,7 @@
     <w:pPr>
       <w:keepNext w:val="1"/>
       <w:keepLines w:val="1"/>
+      <w:pageBreakBefore w:val="0"/>
       <w:spacing w:after="80" w:before="240" w:lineRule="auto"/>
     </w:pPr>
     <w:rPr>
@@ -1484,6 +1311,7 @@
     <w:pPr>
       <w:keepNext w:val="1"/>
       <w:keepLines w:val="1"/>
+      <w:pageBreakBefore w:val="0"/>
       <w:spacing w:after="60" w:before="0" w:lineRule="auto"/>
     </w:pPr>
     <w:rPr>
@@ -1498,6 +1326,7 @@
     <w:pPr>
       <w:keepNext w:val="1"/>
       <w:keepLines w:val="1"/>
+      <w:pageBreakBefore w:val="0"/>
       <w:spacing w:after="320" w:before="0" w:lineRule="auto"/>
     </w:pPr>
     <w:rPr>

</xml_diff>